<commit_message>
Second - Vikas kHopade
</commit_message>
<xml_diff>
--- a/Print/other_format/WhatsApp Text.docx
+++ b/Print/other_format/WhatsApp Text.docx
@@ -3,654 +3,1412 @@
 <w:document xmlns:wpc="http://schemas.microsoft.com/office/word/2010/wordprocessingCanvas" xmlns:mc="http://schemas.openxmlformats.org/markup-compatibility/2006" xmlns:o="urn:schemas-microsoft-com:office:office" xmlns:r="http://schemas.openxmlformats.org/officeDocument/2006/relationships" xmlns:m="http://schemas.openxmlformats.org/officeDocument/2006/math" xmlns:v="urn:schemas-microsoft-com:vml" xmlns:wp14="http://schemas.microsoft.com/office/word/2010/wordprocessingDrawing" xmlns:wp="http://schemas.openxmlformats.org/drawingml/2006/wordprocessingDrawing" xmlns:w10="urn:schemas-microsoft-com:office:word" xmlns:w="http://schemas.openxmlformats.org/wordprocessingml/2006/main" xmlns:w14="http://schemas.microsoft.com/office/word/2010/wordml" xmlns:w15="http://schemas.microsoft.com/office/word/2012/wordml" xmlns:wpg="http://schemas.microsoft.com/office/word/2010/wordprocessingGroup" xmlns:wpi="http://schemas.microsoft.com/office/word/2010/wordprocessingInk" xmlns:wne="http://schemas.microsoft.com/office/word/2006/wordml" xmlns:wps="http://schemas.microsoft.com/office/word/2010/wordprocessingShape" mc:Ignorable="w14 w15 wp14">
   <w:body>
     <w:p>
-      <w:r>
+      <w:pPr>
+        <w:rPr>
+          <w:b/>
+        </w:rPr>
+      </w:pPr>
+      <w:r>
+        <w:rPr>
+          <w:b/>
+        </w:rPr>
         <w:t>Java-Basic</w:t>
       </w:r>
     </w:p>
     <w:p>
-      <w:r>
+      <w:pPr>
+        <w:rPr>
+          <w:b/>
+        </w:rPr>
+      </w:pPr>
+      <w:r>
+        <w:rPr>
+          <w:b/>
+        </w:rPr>
         <w:t>*****</w:t>
       </w:r>
     </w:p>
     <w:p>
-      <w:r>
+      <w:pPr>
+        <w:rPr>
+          <w:b/>
+        </w:rPr>
+      </w:pPr>
+      <w:r>
+        <w:rPr>
+          <w:b/>
+        </w:rPr>
         <w:t>1. Types of polymorphism</w:t>
       </w:r>
     </w:p>
     <w:p>
-      <w:r>
+      <w:pPr>
+        <w:rPr>
+          <w:b/>
+        </w:rPr>
+      </w:pPr>
+      <w:r>
+        <w:rPr>
+          <w:b/>
+        </w:rPr>
         <w:t>2. Difference between override and overload</w:t>
       </w:r>
     </w:p>
     <w:p>
-      <w:r>
+      <w:pPr>
+        <w:rPr>
+          <w:b/>
+        </w:rPr>
+      </w:pPr>
+      <w:r>
+        <w:rPr>
+          <w:b/>
+        </w:rPr>
         <w:t>3. Methods that cannot be overloaded</w:t>
       </w:r>
     </w:p>
     <w:p>
-      <w:r>
+      <w:pPr>
+        <w:rPr>
+          <w:b/>
+        </w:rPr>
+      </w:pPr>
+      <w:r>
+        <w:rPr>
+          <w:b/>
+        </w:rPr>
         <w:t>4. Static block and instance block</w:t>
       </w:r>
     </w:p>
     <w:p>
-      <w:r>
+      <w:pPr>
+        <w:rPr>
+          <w:b/>
+        </w:rPr>
+      </w:pPr>
+      <w:r>
+        <w:rPr>
+          <w:b/>
+        </w:rPr>
         <w:t xml:space="preserve">5. Difference in Static and </w:t>
       </w:r>
+      <w:r>
+        <w:rPr>
+          <w:b/>
+        </w:rPr>
+        <w:t>non-static</w:t>
+      </w:r>
+    </w:p>
+    <w:p>
+      <w:pPr>
+        <w:rPr>
+          <w:b/>
+        </w:rPr>
+      </w:pPr>
+      <w:r>
+        <w:rPr>
+          <w:b/>
+        </w:rPr>
+        <w:t>6. Encapsulation and common use cases</w:t>
+      </w:r>
+    </w:p>
+    <w:p>
+      <w:pPr>
+        <w:rPr>
+          <w:b/>
+        </w:rPr>
+      </w:pPr>
+      <w:r>
+        <w:rPr>
+          <w:b/>
+        </w:rPr>
+        <w:t>7. Abstract v</w:t>
+      </w:r>
+      <w:r>
+        <w:rPr>
+          <w:b/>
+        </w:rPr>
+        <w:t>/</w:t>
+      </w:r>
+      <w:r>
+        <w:rPr>
+          <w:b/>
+        </w:rPr>
+        <w:t>s interfaces</w:t>
+      </w:r>
+    </w:p>
+    <w:p>
+      <w:pPr>
+        <w:rPr>
+          <w:b/>
+        </w:rPr>
+      </w:pPr>
+      <w:r>
+        <w:rPr>
+          <w:b/>
+        </w:rPr>
+        <w:t>8. Inheritance in java</w:t>
+      </w:r>
+    </w:p>
+    <w:p>
+      <w:pPr>
+        <w:rPr>
+          <w:b/>
+        </w:rPr>
+      </w:pPr>
+      <w:r>
+        <w:rPr>
+          <w:b/>
+        </w:rPr>
+        <w:t>9. Methods that cannot be overloaded</w:t>
+      </w:r>
+    </w:p>
+    <w:p>
+      <w:pPr>
+        <w:rPr>
+          <w:b/>
+        </w:rPr>
+      </w:pPr>
+      <w:r>
+        <w:rPr>
+          <w:b/>
+        </w:rPr>
+        <w:t>10. Type casting in java</w:t>
+      </w:r>
+    </w:p>
+    <w:p>
+      <w:pPr>
+        <w:rPr>
+          <w:b/>
+        </w:rPr>
+      </w:pPr>
+      <w:r>
+        <w:rPr>
+          <w:b/>
+        </w:rPr>
+        <w:t>11. String buffer and string builder</w:t>
+      </w:r>
+    </w:p>
+    <w:p>
+      <w:pPr>
+        <w:rPr>
+          <w:b/>
+        </w:rPr>
+      </w:pPr>
+      <w:r>
+        <w:rPr>
+          <w:b/>
+        </w:rPr>
+        <w:t>12. Why string is immutable in java</w:t>
+      </w:r>
+    </w:p>
+    <w:p>
+      <w:pPr>
+        <w:rPr>
+          <w:b/>
+        </w:rPr>
+      </w:pPr>
+      <w:r>
+        <w:rPr>
+          <w:b/>
+        </w:rPr>
+        <w:t>13. How to handle exceptions</w:t>
+      </w:r>
+    </w:p>
+    <w:p>
+      <w:pPr>
+        <w:rPr>
+          <w:b/>
+        </w:rPr>
+      </w:pPr>
+      <w:r>
+        <w:rPr>
+          <w:b/>
+        </w:rPr>
+        <w:t xml:space="preserve">14. Can I write try catch without the catch </w:t>
+      </w:r>
+      <w:r>
+        <w:rPr>
+          <w:b/>
+        </w:rPr>
+        <w:t>block?</w:t>
+      </w:r>
+    </w:p>
+    <w:p>
+      <w:pPr>
+        <w:rPr>
+          <w:b/>
+        </w:rPr>
+      </w:pPr>
+      <w:r>
+        <w:rPr>
+          <w:b/>
+        </w:rPr>
+        <w:t>15. Difference between throws and throw</w:t>
+      </w:r>
+    </w:p>
+    <w:p>
+      <w:pPr>
+        <w:rPr>
+          <w:b/>
+        </w:rPr>
+      </w:pPr>
+      <w:r>
+        <w:rPr>
+          <w:b/>
+        </w:rPr>
+        <w:t>16. Use of iterator in java</w:t>
+      </w:r>
+    </w:p>
+    <w:p>
+      <w:pPr>
+        <w:rPr>
+          <w:b/>
+        </w:rPr>
+      </w:pPr>
+      <w:r>
+        <w:rPr>
+          <w:b/>
+        </w:rPr>
+        <w:t xml:space="preserve">17. Difference in Final, finally and finalize </w:t>
+      </w:r>
+    </w:p>
+    <w:p>
+      <w:pPr>
+        <w:rPr>
+          <w:b/>
+        </w:rPr>
+      </w:pPr>
+      <w:r>
+        <w:rPr>
+          <w:b/>
+        </w:rPr>
+        <w:t>18. Boxing and unboxing in java</w:t>
+      </w:r>
+    </w:p>
+    <w:p>
+      <w:pPr>
+        <w:rPr>
+          <w:b/>
+        </w:rPr>
+      </w:pPr>
+      <w:r>
+        <w:rPr>
+          <w:b/>
+        </w:rPr>
+        <w:t>19. Increment and decrement operation</w:t>
+      </w:r>
+    </w:p>
+    <w:p>
+      <w:pPr>
+        <w:rPr>
+          <w:b/>
+        </w:rPr>
+      </w:pPr>
+      <w:r>
+        <w:rPr>
+          <w:b/>
+        </w:rPr>
+        <w:t xml:space="preserve">20. Variable </w:t>
+      </w:r>
       <w:proofErr w:type="spellStart"/>
       <w:r>
-        <w:t>non static</w:t>
+        <w:rPr>
+          <w:b/>
+        </w:rPr>
+        <w:t>Args</w:t>
       </w:r>
       <w:proofErr w:type="spellEnd"/>
     </w:p>
     <w:p>
-      <w:r>
-        <w:t>6. Encapsulation and common use cases</w:t>
-      </w:r>
-    </w:p>
-    <w:p>
-      <w:r>
-        <w:t xml:space="preserve">7. Abstract </w:t>
+      <w:pPr>
+        <w:rPr>
+          <w:b/>
+        </w:rPr>
+      </w:pPr>
+      <w:r>
+        <w:rPr>
+          <w:b/>
+        </w:rPr>
+        <w:t>21. This and super keyword in java</w:t>
+      </w:r>
+    </w:p>
+    <w:p>
+      <w:pPr>
+        <w:rPr>
+          <w:b/>
+        </w:rPr>
+      </w:pPr>
+      <w:r>
+        <w:rPr>
+          <w:b/>
+        </w:rPr>
+        <w:t xml:space="preserve">22. Issues during </w:t>
+      </w:r>
+      <w:r>
+        <w:rPr>
+          <w:b/>
+        </w:rPr>
+        <w:t>Switch</w:t>
+      </w:r>
+      <w:r>
+        <w:rPr>
+          <w:b/>
+        </w:rPr>
+        <w:t xml:space="preserve"> case without break</w:t>
+      </w:r>
+    </w:p>
+    <w:p>
+      <w:pPr>
+        <w:rPr>
+          <w:b/>
+        </w:rPr>
+      </w:pPr>
+      <w:r>
+        <w:rPr>
+          <w:b/>
+        </w:rPr>
+        <w:t>23. Upcasting and downcasting</w:t>
+      </w:r>
+      <w:bookmarkStart w:id="0" w:name="_GoBack"/>
+      <w:bookmarkEnd w:id="0"/>
+    </w:p>
+    <w:p>
+      <w:pPr>
+        <w:rPr>
+          <w:b/>
+        </w:rPr>
+      </w:pPr>
+      <w:r>
+        <w:rPr>
+          <w:b/>
+        </w:rPr>
+        <w:t xml:space="preserve">24. </w:t>
       </w:r>
       <w:proofErr w:type="spellStart"/>
       <w:r>
-        <w:t>vs</w:t>
+        <w:rPr>
+          <w:b/>
+        </w:rPr>
+        <w:t>Baseclass</w:t>
       </w:r>
       <w:proofErr w:type="spellEnd"/>
       <w:r>
-        <w:t xml:space="preserve"> interfaces</w:t>
-      </w:r>
-    </w:p>
-    <w:p>
-      <w:r>
-        <w:t>8. Inheritance in java</w:t>
-      </w:r>
-    </w:p>
-    <w:p>
-      <w:r>
-        <w:t>9. Methods that cannot be overloaded</w:t>
-      </w:r>
-    </w:p>
-    <w:p>
-      <w:r>
-        <w:t>10. Type casting in java</w:t>
-      </w:r>
-    </w:p>
-    <w:p>
-      <w:r>
-        <w:t>11. String buffer and string builder</w:t>
-      </w:r>
-    </w:p>
-    <w:p>
-      <w:r>
-        <w:t>12. Why string is immutable in java</w:t>
-      </w:r>
-    </w:p>
-    <w:p>
-      <w:r>
-        <w:t>13. How to handle exceptions</w:t>
-      </w:r>
-    </w:p>
-    <w:p>
-      <w:r>
-        <w:t xml:space="preserve">14. Can I write try catch without the catch </w:t>
+        <w:rPr>
+          <w:b/>
+        </w:rPr>
+        <w:t xml:space="preserve"> of all class in java</w:t>
+      </w:r>
+    </w:p>
+    <w:p>
+      <w:pPr>
+        <w:rPr>
+          <w:b/>
+        </w:rPr>
+      </w:pPr>
+      <w:r>
+        <w:rPr>
+          <w:b/>
+        </w:rPr>
+        <w:t xml:space="preserve">25. </w:t>
+      </w:r>
+      <w:proofErr w:type="spellStart"/>
+      <w:r>
+        <w:rPr>
+          <w:b/>
+        </w:rPr>
+        <w:t>Baseclass</w:t>
+      </w:r>
+      <w:proofErr w:type="spellEnd"/>
+      <w:r>
+        <w:rPr>
+          <w:b/>
+        </w:rPr>
+        <w:t xml:space="preserve"> of error and exceptions</w:t>
+      </w:r>
+    </w:p>
+    <w:p>
+      <w:pPr>
+        <w:rPr>
+          <w:b/>
+        </w:rPr>
+      </w:pPr>
+      <w:r>
+        <w:rPr>
+          <w:b/>
+        </w:rPr>
+        <w:t xml:space="preserve">26. Access </w:t>
+      </w:r>
+      <w:proofErr w:type="spellStart"/>
+      <w:r>
+        <w:rPr>
+          <w:b/>
+        </w:rPr>
+        <w:t>specifiers</w:t>
+      </w:r>
+      <w:proofErr w:type="spellEnd"/>
+    </w:p>
+    <w:p>
+      <w:pPr>
+        <w:rPr>
+          <w:b/>
+        </w:rPr>
+      </w:pPr>
+      <w:r>
+        <w:rPr>
+          <w:b/>
+        </w:rPr>
+        <w:t>27. Continue and break statement</w:t>
+      </w:r>
+    </w:p>
+    <w:p>
+      <w:pPr>
+        <w:rPr>
+          <w:b/>
+        </w:rPr>
+      </w:pPr>
+      <w:r>
+        <w:rPr>
+          <w:b/>
+        </w:rPr>
+        <w:t xml:space="preserve">28. Can main method return any </w:t>
       </w:r>
       <w:proofErr w:type="gramStart"/>
       <w:r>
-        <w:t>block</w:t>
+        <w:rPr>
+          <w:b/>
+        </w:rPr>
+        <w:t>value</w:t>
       </w:r>
       <w:proofErr w:type="gramEnd"/>
     </w:p>
     <w:p>
-      <w:r>
-        <w:t>15. Difference between throws and throw</w:t>
-      </w:r>
-    </w:p>
-    <w:p>
-      <w:r>
-        <w:t>16. Use of iterator in java</w:t>
-      </w:r>
-    </w:p>
-    <w:p>
-      <w:r>
-        <w:t xml:space="preserve">17. Difference in Final, finally and finalize </w:t>
-      </w:r>
-    </w:p>
-    <w:p>
-      <w:r>
-        <w:t>18. Boxing and unboxing in java</w:t>
-      </w:r>
-    </w:p>
-    <w:p>
-      <w:r>
-        <w:t>19. Increment and decrement operation</w:t>
-      </w:r>
-    </w:p>
-    <w:p>
-      <w:r>
-        <w:t xml:space="preserve">20. Variable </w:t>
+      <w:pPr>
+        <w:rPr>
+          <w:b/>
+        </w:rPr>
+      </w:pPr>
+      <w:r>
+        <w:rPr>
+          <w:b/>
+        </w:rPr>
+        <w:t xml:space="preserve">29. Can we overload main </w:t>
+      </w:r>
+      <w:proofErr w:type="gramStart"/>
+      <w:r>
+        <w:rPr>
+          <w:b/>
+        </w:rPr>
+        <w:t>method.</w:t>
+      </w:r>
+      <w:proofErr w:type="gramEnd"/>
+      <w:r>
+        <w:rPr>
+          <w:b/>
+        </w:rPr>
+        <w:t xml:space="preserve"> What happens when overloaded</w:t>
+      </w:r>
+    </w:p>
+    <w:p>
+      <w:pPr>
+        <w:rPr>
+          <w:b/>
+        </w:rPr>
+      </w:pPr>
+      <w:r>
+        <w:rPr>
+          <w:b/>
+        </w:rPr>
+        <w:t>30</w:t>
+      </w:r>
+      <w:proofErr w:type="gramStart"/>
+      <w:r>
+        <w:rPr>
+          <w:b/>
+        </w:rPr>
+        <w:t>.how</w:t>
+      </w:r>
+      <w:proofErr w:type="gramEnd"/>
+      <w:r>
+        <w:rPr>
+          <w:b/>
+        </w:rPr>
+        <w:t xml:space="preserve"> to execute and statement before main method</w:t>
+      </w:r>
+    </w:p>
+    <w:p>
+      <w:pPr>
+        <w:rPr>
+          <w:b/>
+        </w:rPr>
+      </w:pPr>
+      <w:r>
+        <w:rPr>
+          <w:b/>
+        </w:rPr>
+        <w:lastRenderedPageBreak/>
+        <w:t>31. Difference between == and equals()</w:t>
+      </w:r>
+    </w:p>
+    <w:p>
+      <w:pPr>
+        <w:rPr>
+          <w:b/>
+        </w:rPr>
+      </w:pPr>
+      <w:r>
+        <w:rPr>
+          <w:b/>
+        </w:rPr>
+        <w:t>32. Can user declare constructor as final</w:t>
+      </w:r>
+    </w:p>
+    <w:p>
+      <w:pPr>
+        <w:rPr>
+          <w:b/>
+        </w:rPr>
+      </w:pPr>
+      <w:r>
+        <w:rPr>
+          <w:b/>
+        </w:rPr>
+        <w:t xml:space="preserve">33. Can we cast any other type to Boolean data with type </w:t>
+      </w:r>
+      <w:proofErr w:type="gramStart"/>
+      <w:r>
+        <w:rPr>
+          <w:b/>
+        </w:rPr>
+        <w:t>casting.</w:t>
+      </w:r>
+      <w:proofErr w:type="gramEnd"/>
+    </w:p>
+    <w:p>
+      <w:pPr>
+        <w:rPr>
+          <w:b/>
+        </w:rPr>
+      </w:pPr>
+      <w:r>
+        <w:rPr>
+          <w:b/>
+        </w:rPr>
+        <w:t>34</w:t>
+      </w:r>
+      <w:proofErr w:type="gramStart"/>
+      <w:r>
+        <w:rPr>
+          <w:b/>
+        </w:rPr>
+        <w:t>.does</w:t>
+      </w:r>
+      <w:proofErr w:type="gramEnd"/>
+      <w:r>
+        <w:rPr>
+          <w:b/>
+        </w:rPr>
+        <w:t xml:space="preserve"> java compile if user use 'static public void' instead of 'public static void'</w:t>
+      </w:r>
+    </w:p>
+    <w:p>
+      <w:pPr>
+        <w:rPr>
+          <w:b/>
+        </w:rPr>
+      </w:pPr>
+      <w:r>
+        <w:rPr>
+          <w:b/>
+        </w:rPr>
+        <w:t>35</w:t>
+      </w:r>
+      <w:proofErr w:type="gramStart"/>
+      <w:r>
+        <w:rPr>
+          <w:b/>
+        </w:rPr>
+        <w:t>.can</w:t>
+      </w:r>
+      <w:proofErr w:type="gramEnd"/>
+      <w:r>
+        <w:rPr>
+          <w:b/>
+        </w:rPr>
+        <w:t xml:space="preserve"> we use this() and super() in a constructor</w:t>
+      </w:r>
+    </w:p>
+    <w:p>
+      <w:pPr>
+        <w:rPr>
+          <w:b/>
+        </w:rPr>
+      </w:pPr>
+      <w:r>
+        <w:rPr>
+          <w:b/>
+        </w:rPr>
+        <w:t>36. Can we create object of abstract class</w:t>
+      </w:r>
+    </w:p>
+    <w:p>
+      <w:pPr>
+        <w:rPr>
+          <w:b/>
+        </w:rPr>
+      </w:pPr>
+      <w:r>
+        <w:rPr>
+          <w:b/>
+        </w:rPr>
+        <w:t xml:space="preserve">37. Can we create reference for an abstract </w:t>
+      </w:r>
+      <w:proofErr w:type="gramStart"/>
+      <w:r>
+        <w:rPr>
+          <w:b/>
+        </w:rPr>
+        <w:t>class</w:t>
+      </w:r>
+      <w:proofErr w:type="gramEnd"/>
+    </w:p>
+    <w:p>
+      <w:pPr>
+        <w:rPr>
+          <w:b/>
+        </w:rPr>
+      </w:pPr>
+      <w:r>
+        <w:rPr>
+          <w:b/>
+        </w:rPr>
+        <w:t xml:space="preserve">38. Can we declare a class as </w:t>
+      </w:r>
+      <w:proofErr w:type="gramStart"/>
+      <w:r>
+        <w:rPr>
+          <w:b/>
+        </w:rPr>
+        <w:t>static</w:t>
+      </w:r>
+      <w:proofErr w:type="gramEnd"/>
+    </w:p>
+    <w:p>
+      <w:pPr>
+        <w:rPr>
+          <w:b/>
+        </w:rPr>
+      </w:pPr>
+      <w:r>
+        <w:rPr>
+          <w:b/>
+        </w:rPr>
+        <w:t xml:space="preserve">39. What is </w:t>
       </w:r>
       <w:proofErr w:type="spellStart"/>
       <w:r>
-        <w:t>Args</w:t>
+        <w:rPr>
+          <w:b/>
+        </w:rPr>
+        <w:t>instanceOf</w:t>
       </w:r>
       <w:proofErr w:type="spellEnd"/>
-    </w:p>
-    <w:p>
-      <w:r>
-        <w:t>21. This and super keyword in java</w:t>
-      </w:r>
-    </w:p>
-    <w:p>
-      <w:r>
-        <w:t xml:space="preserve">22. Issues during </w:t>
-      </w:r>
-      <w:proofErr w:type="spellStart"/>
-      <w:r>
-        <w:t>Swtich</w:t>
-      </w:r>
-      <w:proofErr w:type="spellEnd"/>
-      <w:r>
-        <w:t xml:space="preserve"> case without break</w:t>
-      </w:r>
-    </w:p>
-    <w:p>
-      <w:r>
-        <w:t xml:space="preserve">23. </w:t>
-      </w:r>
-      <w:proofErr w:type="spellStart"/>
-      <w:r>
-        <w:t>Upcasting</w:t>
-      </w:r>
-      <w:proofErr w:type="spellEnd"/>
-      <w:r>
-        <w:t xml:space="preserve"> and </w:t>
-      </w:r>
-      <w:proofErr w:type="spellStart"/>
-      <w:r>
-        <w:t>downcasting</w:t>
-      </w:r>
-      <w:proofErr w:type="spellEnd"/>
-    </w:p>
-    <w:p>
-      <w:r>
-        <w:t xml:space="preserve">24. </w:t>
-      </w:r>
-      <w:proofErr w:type="spellStart"/>
-      <w:r>
-        <w:t>Baseclass</w:t>
-      </w:r>
-      <w:proofErr w:type="spellEnd"/>
-      <w:r>
-        <w:t xml:space="preserve"> of all class in java</w:t>
-      </w:r>
-    </w:p>
-    <w:p>
-      <w:r>
-        <w:t xml:space="preserve">25. </w:t>
-      </w:r>
-      <w:proofErr w:type="spellStart"/>
-      <w:r>
-        <w:t>Baseclass</w:t>
-      </w:r>
-      <w:proofErr w:type="spellEnd"/>
-      <w:r>
-        <w:t xml:space="preserve"> of error and exceptions</w:t>
-      </w:r>
-    </w:p>
-    <w:p>
-      <w:r>
-        <w:t xml:space="preserve">26. Access </w:t>
-      </w:r>
-      <w:proofErr w:type="spellStart"/>
-      <w:r>
-        <w:t>specifiers</w:t>
-      </w:r>
-      <w:proofErr w:type="spellEnd"/>
-    </w:p>
-    <w:p>
-      <w:r>
-        <w:t>27. Continue and break statement</w:t>
-      </w:r>
-    </w:p>
-    <w:p>
-      <w:r>
-        <w:t xml:space="preserve">28. Can main method return any </w:t>
+      <w:r>
+        <w:rPr>
+          <w:b/>
+        </w:rPr>
+        <w:t xml:space="preserve"> </w:t>
       </w:r>
       <w:proofErr w:type="gramStart"/>
       <w:r>
-        <w:t>value</w:t>
+        <w:rPr>
+          <w:b/>
+        </w:rPr>
+        <w:t>keyword</w:t>
       </w:r>
       <w:proofErr w:type="gramEnd"/>
     </w:p>
     <w:p>
-      <w:r>
-        <w:t xml:space="preserve">29. Can we overload main </w:t>
-      </w:r>
-      <w:proofErr w:type="gramStart"/>
-      <w:r>
-        <w:t>method.</w:t>
-      </w:r>
-      <w:proofErr w:type="gramEnd"/>
-      <w:r>
-        <w:t xml:space="preserve"> What happens when overloaded</w:t>
-      </w:r>
-    </w:p>
-    <w:p>
-      <w:r>
-        <w:t>30</w:t>
-      </w:r>
-      <w:proofErr w:type="gramStart"/>
-      <w:r>
-        <w:t>.how</w:t>
-      </w:r>
-      <w:proofErr w:type="gramEnd"/>
-      <w:r>
-        <w:t xml:space="preserve"> to execute and statement before main method</w:t>
-      </w:r>
-    </w:p>
-    <w:p>
-      <w:r>
-        <w:lastRenderedPageBreak/>
-        <w:t xml:space="preserve">31. Difference between == and </w:t>
-      </w:r>
-      <w:proofErr w:type="gramStart"/>
-      <w:r>
-        <w:t>equals()</w:t>
-      </w:r>
-      <w:proofErr w:type="gramEnd"/>
-    </w:p>
-    <w:p>
-      <w:r>
-        <w:t>32. Can user declare constructor as final</w:t>
-      </w:r>
-    </w:p>
-    <w:p>
-      <w:r>
-        <w:t xml:space="preserve">33. Can we cast any other type to Boolean data with type </w:t>
-      </w:r>
-      <w:proofErr w:type="gramStart"/>
-      <w:r>
-        <w:t>casting.</w:t>
-      </w:r>
-      <w:proofErr w:type="gramEnd"/>
-    </w:p>
-    <w:p>
-      <w:r>
-        <w:t>34</w:t>
-      </w:r>
-      <w:proofErr w:type="gramStart"/>
-      <w:r>
-        <w:t>.does</w:t>
-      </w:r>
-      <w:proofErr w:type="gramEnd"/>
-      <w:r>
-        <w:t xml:space="preserve"> java compile if user use 'static public void' instead of 'public static void'</w:t>
-      </w:r>
-    </w:p>
-    <w:p>
-      <w:r>
-        <w:t>35</w:t>
-      </w:r>
-      <w:proofErr w:type="gramStart"/>
-      <w:r>
-        <w:t>.can</w:t>
-      </w:r>
-      <w:proofErr w:type="gramEnd"/>
-      <w:r>
-        <w:t xml:space="preserve"> we use this() and super() in a constructor</w:t>
-      </w:r>
-    </w:p>
-    <w:p>
-      <w:r>
-        <w:t>36. Can we create object of abstract class</w:t>
-      </w:r>
-    </w:p>
-    <w:p>
-      <w:r>
-        <w:t xml:space="preserve">37. Can we create reference for an abstract </w:t>
-      </w:r>
-      <w:proofErr w:type="gramStart"/>
-      <w:r>
-        <w:t>class</w:t>
-      </w:r>
-      <w:proofErr w:type="gramEnd"/>
-    </w:p>
-    <w:p>
-      <w:r>
-        <w:t xml:space="preserve">38. Can we declare a class as </w:t>
-      </w:r>
-      <w:proofErr w:type="gramStart"/>
-      <w:r>
-        <w:t>static</w:t>
-      </w:r>
-      <w:proofErr w:type="gramEnd"/>
-    </w:p>
-    <w:p>
-      <w:r>
-        <w:t xml:space="preserve">39. What is </w:t>
-      </w:r>
-      <w:proofErr w:type="spellStart"/>
-      <w:r>
-        <w:t>instanceOf</w:t>
-      </w:r>
-      <w:proofErr w:type="spellEnd"/>
-      <w:r>
-        <w:t xml:space="preserve"> </w:t>
-      </w:r>
-      <w:proofErr w:type="gramStart"/>
-      <w:r>
-        <w:t>keyword</w:t>
-      </w:r>
-      <w:proofErr w:type="gramEnd"/>
-    </w:p>
-    <w:p>
-      <w:r>
+      <w:pPr>
+        <w:rPr>
+          <w:b/>
+        </w:rPr>
+      </w:pPr>
+      <w:r>
+        <w:rPr>
+          <w:b/>
+        </w:rPr>
         <w:t xml:space="preserve">40. What's the load factor of </w:t>
       </w:r>
       <w:proofErr w:type="spellStart"/>
       <w:proofErr w:type="gramStart"/>
       <w:r>
+        <w:rPr>
+          <w:b/>
+        </w:rPr>
         <w:t>HashMap</w:t>
       </w:r>
       <w:proofErr w:type="spellEnd"/>
       <w:proofErr w:type="gramEnd"/>
     </w:p>
     <w:p>
-      <w:r>
+      <w:pPr>
+        <w:rPr>
+          <w:b/>
+        </w:rPr>
+      </w:pPr>
+      <w:r>
+        <w:rPr>
+          <w:b/>
+        </w:rPr>
         <w:t>41. How to prevent a class from being sub classes</w:t>
       </w:r>
     </w:p>
     <w:p>
-      <w:r>
+      <w:pPr>
+        <w:rPr>
+          <w:b/>
+        </w:rPr>
+      </w:pPr>
+      <w:r>
+        <w:rPr>
+          <w:b/>
+        </w:rPr>
         <w:t>42. Final variable, final method and final class</w:t>
       </w:r>
     </w:p>
     <w:p>
-      <w:r>
+      <w:pPr>
+        <w:rPr>
+          <w:b/>
+        </w:rPr>
+      </w:pPr>
+      <w:r>
+        <w:rPr>
+          <w:b/>
+        </w:rPr>
         <w:t>43. Ways to create a string variable.</w:t>
       </w:r>
     </w:p>
     <w:p>
-      <w:r>
+      <w:pPr>
+        <w:rPr>
+          <w:b/>
+        </w:rPr>
+      </w:pPr>
+      <w:r>
+        <w:rPr>
+          <w:b/>
+        </w:rPr>
         <w:t xml:space="preserve">44. What is </w:t>
       </w:r>
       <w:proofErr w:type="spellStart"/>
       <w:proofErr w:type="gramStart"/>
       <w:r>
+        <w:rPr>
+          <w:b/>
+        </w:rPr>
         <w:t>gc</w:t>
       </w:r>
       <w:proofErr w:type="spellEnd"/>
       <w:r>
+        <w:rPr>
+          <w:b/>
+        </w:rPr>
         <w:t>(</w:t>
       </w:r>
       <w:proofErr w:type="gramEnd"/>
       <w:r>
+        <w:rPr>
+          <w:b/>
+        </w:rPr>
         <w:t>) - garbage collector</w:t>
       </w:r>
     </w:p>
     <w:p>
-      <w:r>
+      <w:pPr>
+        <w:rPr>
+          <w:b/>
+        </w:rPr>
+      </w:pPr>
+      <w:r>
+        <w:rPr>
+          <w:b/>
+        </w:rPr>
         <w:t xml:space="preserve">45. Subclass and </w:t>
       </w:r>
       <w:proofErr w:type="spellStart"/>
       <w:r>
+        <w:rPr>
+          <w:b/>
+        </w:rPr>
         <w:t>innerclass</w:t>
       </w:r>
       <w:proofErr w:type="spellEnd"/>
     </w:p>
     <w:p>
-      <w:r>
+      <w:pPr>
+        <w:rPr>
+          <w:b/>
+        </w:rPr>
+      </w:pPr>
+      <w:r>
+        <w:rPr>
+          <w:b/>
+        </w:rPr>
         <w:t>46. Infinite loop in java</w:t>
       </w:r>
     </w:p>
     <w:p>
-      <w:r>
+      <w:pPr>
+        <w:rPr>
+          <w:b/>
+        </w:rPr>
+      </w:pPr>
+      <w:r>
+        <w:rPr>
+          <w:b/>
+        </w:rPr>
         <w:t>47. How to make copy of an element</w:t>
       </w:r>
     </w:p>
     <w:p>
-      <w:r>
+      <w:pPr>
+        <w:rPr>
+          <w:b/>
+        </w:rPr>
+      </w:pPr>
+      <w:r>
+        <w:rPr>
+          <w:b/>
+        </w:rPr>
         <w:t>48. Checked and unchecked exceptions</w:t>
       </w:r>
     </w:p>
-    <w:p/>
-    <w:p>
-      <w:r>
+    <w:p>
+      <w:pPr>
+        <w:rPr>
+          <w:b/>
+        </w:rPr>
+      </w:pPr>
+    </w:p>
+    <w:p>
+      <w:pPr>
+        <w:rPr>
+          <w:b/>
+        </w:rPr>
+      </w:pPr>
+      <w:r>
+        <w:rPr>
+          <w:b/>
+        </w:rPr>
         <w:t>Java Collection</w:t>
       </w:r>
     </w:p>
     <w:p>
-      <w:r>
+      <w:pPr>
+        <w:rPr>
+          <w:b/>
+        </w:rPr>
+      </w:pPr>
+      <w:r>
+        <w:rPr>
+          <w:b/>
+        </w:rPr>
         <w:t>1. Classes inside List interface, Set interface, Map Interface</w:t>
       </w:r>
     </w:p>
     <w:p>
-      <w:r>
+      <w:pPr>
+        <w:rPr>
+          <w:b/>
+        </w:rPr>
+      </w:pPr>
+      <w:r>
+        <w:rPr>
+          <w:b/>
+        </w:rPr>
         <w:t xml:space="preserve">2. </w:t>
       </w:r>
       <w:proofErr w:type="spellStart"/>
       <w:r>
+        <w:rPr>
+          <w:b/>
+        </w:rPr>
         <w:t>Arraylist</w:t>
       </w:r>
       <w:proofErr w:type="spellEnd"/>
       <w:r>
+        <w:rPr>
+          <w:b/>
+        </w:rPr>
         <w:t xml:space="preserve"> </w:t>
       </w:r>
       <w:proofErr w:type="spellStart"/>
       <w:r>
+        <w:rPr>
+          <w:b/>
+        </w:rPr>
         <w:t>vs</w:t>
       </w:r>
       <w:proofErr w:type="spellEnd"/>
       <w:r>
+        <w:rPr>
+          <w:b/>
+        </w:rPr>
         <w:t xml:space="preserve"> </w:t>
       </w:r>
       <w:proofErr w:type="spellStart"/>
       <w:r>
+        <w:rPr>
+          <w:b/>
+        </w:rPr>
         <w:t>Linkedlist</w:t>
       </w:r>
       <w:proofErr w:type="spellEnd"/>
     </w:p>
     <w:p>
-      <w:r>
+      <w:pPr>
+        <w:rPr>
+          <w:b/>
+        </w:rPr>
+      </w:pPr>
+      <w:r>
+        <w:rPr>
+          <w:b/>
+        </w:rPr>
         <w:t xml:space="preserve">3. </w:t>
       </w:r>
       <w:proofErr w:type="spellStart"/>
       <w:r>
+        <w:rPr>
+          <w:b/>
+        </w:rPr>
         <w:t>Arraylist</w:t>
       </w:r>
       <w:proofErr w:type="spellEnd"/>
       <w:r>
+        <w:rPr>
+          <w:b/>
+        </w:rPr>
         <w:t xml:space="preserve"> </w:t>
       </w:r>
       <w:proofErr w:type="spellStart"/>
       <w:r>
+        <w:rPr>
+          <w:b/>
+        </w:rPr>
         <w:t>vs</w:t>
       </w:r>
       <w:proofErr w:type="spellEnd"/>
       <w:r>
+        <w:rPr>
+          <w:b/>
+        </w:rPr>
         <w:t xml:space="preserve"> array</w:t>
       </w:r>
     </w:p>
     <w:p>
-      <w:r>
+      <w:pPr>
+        <w:rPr>
+          <w:b/>
+        </w:rPr>
+      </w:pPr>
+      <w:r>
+        <w:rPr>
+          <w:b/>
+        </w:rPr>
         <w:t xml:space="preserve">4. </w:t>
       </w:r>
       <w:proofErr w:type="spellStart"/>
       <w:r>
+        <w:rPr>
+          <w:b/>
+        </w:rPr>
         <w:t>Arraylist</w:t>
       </w:r>
       <w:proofErr w:type="spellEnd"/>
       <w:r>
+        <w:rPr>
+          <w:b/>
+        </w:rPr>
         <w:t xml:space="preserve"> </w:t>
       </w:r>
       <w:proofErr w:type="spellStart"/>
       <w:r>
+        <w:rPr>
+          <w:b/>
+        </w:rPr>
         <w:t>vs</w:t>
       </w:r>
       <w:proofErr w:type="spellEnd"/>
       <w:r>
+        <w:rPr>
+          <w:b/>
+        </w:rPr>
         <w:t xml:space="preserve"> vector or stack</w:t>
       </w:r>
     </w:p>
     <w:p>
-      <w:r>
+      <w:pPr>
+        <w:rPr>
+          <w:b/>
+        </w:rPr>
+      </w:pPr>
+      <w:r>
+        <w:rPr>
+          <w:b/>
+        </w:rPr>
         <w:t>5. Which class of List Interface to be used if user have more insertions and deletions</w:t>
       </w:r>
     </w:p>
     <w:p>
-      <w:r>
+      <w:pPr>
+        <w:rPr>
+          <w:b/>
+        </w:rPr>
+      </w:pPr>
+      <w:r>
+        <w:rPr>
+          <w:b/>
+        </w:rPr>
         <w:t>6. Which class of List Interface to be used if user have more retrieval</w:t>
       </w:r>
     </w:p>
     <w:p>
-      <w:r>
+      <w:pPr>
+        <w:rPr>
+          <w:b/>
+        </w:rPr>
+      </w:pPr>
+      <w:r>
+        <w:rPr>
+          <w:b/>
+        </w:rPr>
         <w:t xml:space="preserve">7. Set Interface: </w:t>
       </w:r>
       <w:proofErr w:type="spellStart"/>
       <w:r>
+        <w:rPr>
+          <w:b/>
+        </w:rPr>
         <w:t>HashSet</w:t>
       </w:r>
       <w:proofErr w:type="spellEnd"/>
       <w:r>
+        <w:rPr>
+          <w:b/>
+        </w:rPr>
         <w:t xml:space="preserve">, </w:t>
       </w:r>
       <w:proofErr w:type="spellStart"/>
       <w:r>
+        <w:rPr>
+          <w:b/>
+        </w:rPr>
         <w:t>TreeSet</w:t>
       </w:r>
       <w:proofErr w:type="spellEnd"/>
       <w:r>
+        <w:rPr>
+          <w:b/>
+        </w:rPr>
         <w:t xml:space="preserve">, </w:t>
       </w:r>
       <w:proofErr w:type="spellStart"/>
       <w:r>
+        <w:rPr>
+          <w:b/>
+        </w:rPr>
         <w:t>SortedSet</w:t>
       </w:r>
       <w:proofErr w:type="spellEnd"/>
     </w:p>
     <w:p>
-      <w:r>
+      <w:pPr>
+        <w:rPr>
+          <w:b/>
+        </w:rPr>
+      </w:pPr>
+      <w:r>
+        <w:rPr>
+          <w:b/>
+        </w:rPr>
         <w:t xml:space="preserve">8. Map - </w:t>
       </w:r>
       <w:proofErr w:type="spellStart"/>
       <w:r>
+        <w:rPr>
+          <w:b/>
+        </w:rPr>
         <w:t>HashMap</w:t>
       </w:r>
       <w:proofErr w:type="spellEnd"/>
       <w:r>
+        <w:rPr>
+          <w:b/>
+        </w:rPr>
         <w:t xml:space="preserve">, </w:t>
       </w:r>
       <w:proofErr w:type="spellStart"/>
       <w:r>
+        <w:rPr>
+          <w:b/>
+        </w:rPr>
         <w:t>HashTable</w:t>
       </w:r>
       <w:proofErr w:type="spellEnd"/>
       <w:r>
+        <w:rPr>
+          <w:b/>
+        </w:rPr>
         <w:t xml:space="preserve">, </w:t>
       </w:r>
       <w:proofErr w:type="spellStart"/>
       <w:r>
+        <w:rPr>
+          <w:b/>
+        </w:rPr>
         <w:t>TreeMap</w:t>
       </w:r>
       <w:proofErr w:type="spellEnd"/>
       <w:r>
+        <w:rPr>
+          <w:b/>
+        </w:rPr>
         <w:t xml:space="preserve">, </w:t>
       </w:r>
       <w:proofErr w:type="spellStart"/>
       <w:r>
+        <w:rPr>
+          <w:b/>
+        </w:rPr>
         <w:t>LinkedHashMap</w:t>
       </w:r>
       <w:proofErr w:type="spellEnd"/>
       <w:r>
+        <w:rPr>
+          <w:b/>
+        </w:rPr>
         <w:t>.</w:t>
       </w:r>
     </w:p>
     <w:p>
-      <w:r>
+      <w:pPr>
+        <w:rPr>
+          <w:b/>
+        </w:rPr>
+      </w:pPr>
+      <w:r>
+        <w:rPr>
+          <w:b/>
+        </w:rPr>
         <w:t>9. Stack and Queue</w:t>
       </w:r>
     </w:p>
     <w:p>
-      <w:r>
+      <w:pPr>
+        <w:rPr>
+          <w:b/>
+        </w:rPr>
+      </w:pPr>
+      <w:r>
+        <w:rPr>
+          <w:b/>
+        </w:rPr>
         <w:t>10. How to maintain insertion order in Set, List and Map</w:t>
       </w:r>
     </w:p>
     <w:p>
-      <w:r>
+      <w:pPr>
+        <w:rPr>
+          <w:b/>
+        </w:rPr>
+      </w:pPr>
+      <w:r>
+        <w:rPr>
+          <w:b/>
+        </w:rPr>
         <w:t>11. How to sort elements in ascending order in Set and Map</w:t>
       </w:r>
     </w:p>
-    <w:p/>
-    <w:p>
-      <w:r>
+    <w:p>
+      <w:pPr>
+        <w:rPr>
+          <w:b/>
+        </w:rPr>
+      </w:pPr>
+    </w:p>
+    <w:p>
+      <w:pPr>
+        <w:rPr>
+          <w:b/>
+        </w:rPr>
+      </w:pPr>
+      <w:r>
+        <w:rPr>
+          <w:b/>
+        </w:rPr>
         <w:lastRenderedPageBreak/>
         <w:t>Java Programs</w:t>
       </w:r>
     </w:p>
-    <w:p/>
-    <w:p>
-      <w:r>
+    <w:p>
+      <w:pPr>
+        <w:rPr>
+          <w:b/>
+        </w:rPr>
+      </w:pPr>
+    </w:p>
+    <w:p>
+      <w:pPr>
+        <w:rPr>
+          <w:b/>
+        </w:rPr>
+      </w:pPr>
+      <w:r>
+        <w:rPr>
+          <w:b/>
+        </w:rPr>
         <w:t>1. String reverse</w:t>
       </w:r>
     </w:p>
     <w:p>
-      <w:r>
+      <w:pPr>
+        <w:rPr>
+          <w:b/>
+        </w:rPr>
+      </w:pPr>
+      <w:r>
+        <w:rPr>
+          <w:b/>
+        </w:rPr>
         <w:t>2. String Palindrome</w:t>
       </w:r>
     </w:p>
     <w:p>
-      <w:r>
+      <w:pPr>
+        <w:rPr>
+          <w:b/>
+        </w:rPr>
+      </w:pPr>
+      <w:r>
+        <w:rPr>
+          <w:b/>
+        </w:rPr>
         <w:t>3. String Anagram</w:t>
       </w:r>
     </w:p>
     <w:p>
-      <w:r>
+      <w:pPr>
+        <w:rPr>
+          <w:b/>
+        </w:rPr>
+      </w:pPr>
+      <w:r>
+        <w:rPr>
+          <w:b/>
+        </w:rPr>
         <w:t>4. Find occurrences of characters in a string</w:t>
       </w:r>
     </w:p>
     <w:p>
-      <w:r>
+      <w:pPr>
+        <w:rPr>
+          <w:b/>
+        </w:rPr>
+      </w:pPr>
+      <w:r>
+        <w:rPr>
+          <w:b/>
+        </w:rPr>
         <w:t>5. Find the count of Capital and Small letters in a string</w:t>
       </w:r>
     </w:p>
     <w:p>
-      <w:r>
+      <w:pPr>
+        <w:rPr>
+          <w:b/>
+        </w:rPr>
+      </w:pPr>
+      <w:r>
+        <w:rPr>
+          <w:b/>
+        </w:rPr>
         <w:t>6. Remove duplicate characters from string</w:t>
       </w:r>
     </w:p>
     <w:p>
-      <w:r>
+      <w:pPr>
+        <w:rPr>
+          <w:b/>
+        </w:rPr>
+      </w:pPr>
+      <w:r>
+        <w:rPr>
+          <w:b/>
+        </w:rPr>
         <w:t>7. Swap to numbers without temporary variable</w:t>
       </w:r>
     </w:p>
     <w:p>
-      <w:r>
+      <w:pPr>
+        <w:rPr>
+          <w:b/>
+        </w:rPr>
+      </w:pPr>
+      <w:r>
+        <w:rPr>
+          <w:b/>
+        </w:rPr>
         <w:t>8. Reverse number</w:t>
       </w:r>
     </w:p>
     <w:p>
-      <w:r>
+      <w:pPr>
+        <w:rPr>
+          <w:b/>
+        </w:rPr>
+      </w:pPr>
+      <w:r>
+        <w:rPr>
+          <w:b/>
+        </w:rPr>
         <w:t xml:space="preserve">9. </w:t>
       </w:r>
       <w:proofErr w:type="gramStart"/>
       <w:r>
+        <w:rPr>
+          <w:b/>
+        </w:rPr>
         <w:t>factorial</w:t>
       </w:r>
       <w:proofErr w:type="gramEnd"/>
     </w:p>
     <w:p>
-      <w:r>
+      <w:pPr>
+        <w:rPr>
+          <w:b/>
+        </w:rPr>
+      </w:pPr>
+      <w:r>
+        <w:rPr>
+          <w:b/>
+        </w:rPr>
         <w:t>10. Fibonacci</w:t>
       </w:r>
     </w:p>
     <w:p>
-      <w:r>
-        <w:t>11. Count number, al</w:t>
-      </w:r>
-      <w:bookmarkStart w:id="0" w:name="_GoBack"/>
-      <w:bookmarkEnd w:id="0"/>
-      <w:r>
-        <w:t>phabet and special characters</w:t>
+      <w:pPr>
+        <w:rPr>
+          <w:b/>
+        </w:rPr>
+      </w:pPr>
+      <w:r>
+        <w:rPr>
+          <w:b/>
+        </w:rPr>
+        <w:t>11. Count number, alphabet and special characters</w:t>
       </w:r>
     </w:p>
     <w:sectPr>

</xml_diff>